<commit_message>
Started writing final portfolio
</commit_message>
<xml_diff>
--- a/Current Semester/ENGL 102/Personal Essay.docx
+++ b/Current Semester/ENGL 102/Personal Essay.docx
@@ -39,7 +39,15 @@
           <w:sz w:val="24"/>
           <w:szCs w:val="24"/>
         </w:rPr>
-        <w:t xml:space="preserve">It was almost as if it was yesterday. </w:t>
+        <w:t>It was almost as if it were</w:t>
+      </w:r>
+      <w:r>
+        <w:rPr>
+          <w:rFonts w:ascii="Times New Roman" w:hAnsi="Times New Roman" w:cs="Times New Roman"/>
+          <w:sz w:val="24"/>
+          <w:szCs w:val="24"/>
+        </w:rPr>
+        <w:t xml:space="preserve"> yesterday. </w:t>
       </w:r>
       <w:r>
         <w:rPr>
@@ -55,7 +63,87 @@
           <w:sz w:val="24"/>
           <w:szCs w:val="24"/>
         </w:rPr>
-        <w:t xml:space="preserve"> There were about 3 to 4 </w:t>
+        <w:t xml:space="preserve"> There </w:t>
+      </w:r>
+      <w:r>
+        <w:rPr>
+          <w:rFonts w:ascii="Times New Roman" w:hAnsi="Times New Roman" w:cs="Times New Roman"/>
+          <w:sz w:val="24"/>
+          <w:szCs w:val="24"/>
+        </w:rPr>
+        <w:t xml:space="preserve">were about </w:t>
+      </w:r>
+      <w:r>
+        <w:rPr>
+          <w:rFonts w:ascii="Times New Roman" w:hAnsi="Times New Roman" w:cs="Times New Roman"/>
+          <w:sz w:val="24"/>
+          <w:szCs w:val="24"/>
+        </w:rPr>
+        <w:t>three to four lamps</w:t>
+      </w:r>
+      <w:r>
+        <w:rPr>
+          <w:rFonts w:ascii="Times New Roman" w:hAnsi="Times New Roman" w:cs="Times New Roman"/>
+          <w:sz w:val="24"/>
+          <w:szCs w:val="24"/>
+        </w:rPr>
+        <w:t xml:space="preserve"> around the classroom, each fitting nicely in a corner. On </w:t>
+      </w:r>
+      <w:r>
+        <w:rPr>
+          <w:rFonts w:ascii="Times New Roman" w:hAnsi="Times New Roman" w:cs="Times New Roman"/>
+          <w:sz w:val="24"/>
+          <w:szCs w:val="24"/>
+        </w:rPr>
+        <w:t>one of those corners</w:t>
+      </w:r>
+      <w:r>
+        <w:rPr>
+          <w:rFonts w:ascii="Times New Roman" w:hAnsi="Times New Roman" w:cs="Times New Roman"/>
+          <w:sz w:val="24"/>
+          <w:szCs w:val="24"/>
+        </w:rPr>
+        <w:t xml:space="preserve"> sat the </w:t>
+      </w:r>
+      <w:r>
+        <w:rPr>
+          <w:rFonts w:ascii="Times New Roman" w:hAnsi="Times New Roman" w:cs="Times New Roman"/>
+          <w:sz w:val="24"/>
+          <w:szCs w:val="24"/>
+        </w:rPr>
+        <w:t>teacher’s</w:t>
+      </w:r>
+      <w:r>
+        <w:rPr>
+          <w:rFonts w:ascii="Times New Roman" w:hAnsi="Times New Roman" w:cs="Times New Roman"/>
+          <w:sz w:val="24"/>
+          <w:szCs w:val="24"/>
+        </w:rPr>
+        <w:t xml:space="preserve"> desk</w:t>
+      </w:r>
+      <w:r>
+        <w:rPr>
+          <w:rFonts w:ascii="Times New Roman" w:hAnsi="Times New Roman" w:cs="Times New Roman"/>
+          <w:sz w:val="24"/>
+          <w:szCs w:val="24"/>
+        </w:rPr>
+        <w:t xml:space="preserve">. My </w:t>
+      </w:r>
+      <w:r>
+        <w:rPr>
+          <w:rFonts w:ascii="Times New Roman" w:hAnsi="Times New Roman" w:cs="Times New Roman"/>
+          <w:sz w:val="24"/>
+          <w:szCs w:val="24"/>
+        </w:rPr>
+        <w:t xml:space="preserve">high school </w:t>
+      </w:r>
+      <w:r>
+        <w:rPr>
+          <w:rFonts w:ascii="Times New Roman" w:hAnsi="Times New Roman" w:cs="Times New Roman"/>
+          <w:sz w:val="24"/>
+          <w:szCs w:val="24"/>
+        </w:rPr>
+        <w:t xml:space="preserve">English teacher, Mr. </w:t>
       </w:r>
       <w:proofErr w:type="spellStart"/>
       <w:r>
@@ -64,7 +152,7 @@
           <w:sz w:val="24"/>
           <w:szCs w:val="24"/>
         </w:rPr>
-        <w:t>lamps</w:t>
+        <w:t>Frode</w:t>
       </w:r>
       <w:proofErr w:type="spellEnd"/>
       <w:r>
@@ -73,63 +161,71 @@
           <w:sz w:val="24"/>
           <w:szCs w:val="24"/>
         </w:rPr>
-        <w:t xml:space="preserve"> around the classroom, each fitting nicely in a corner. On </w:t>
-      </w:r>
-      <w:r>
-        <w:rPr>
-          <w:rFonts w:ascii="Times New Roman" w:hAnsi="Times New Roman" w:cs="Times New Roman"/>
-          <w:sz w:val="24"/>
-          <w:szCs w:val="24"/>
-        </w:rPr>
-        <w:t>one of those corners</w:t>
-      </w:r>
-      <w:r>
-        <w:rPr>
-          <w:rFonts w:ascii="Times New Roman" w:hAnsi="Times New Roman" w:cs="Times New Roman"/>
-          <w:sz w:val="24"/>
-          <w:szCs w:val="24"/>
-        </w:rPr>
-        <w:t xml:space="preserve"> sat the </w:t>
-      </w:r>
-      <w:r>
-        <w:rPr>
-          <w:rFonts w:ascii="Times New Roman" w:hAnsi="Times New Roman" w:cs="Times New Roman"/>
-          <w:sz w:val="24"/>
-          <w:szCs w:val="24"/>
-        </w:rPr>
-        <w:t>teacher’s</w:t>
-      </w:r>
-      <w:r>
-        <w:rPr>
-          <w:rFonts w:ascii="Times New Roman" w:hAnsi="Times New Roman" w:cs="Times New Roman"/>
-          <w:sz w:val="24"/>
-          <w:szCs w:val="24"/>
-        </w:rPr>
-        <w:t xml:space="preserve"> desk</w:t>
-      </w:r>
-      <w:r>
-        <w:rPr>
-          <w:rFonts w:ascii="Times New Roman" w:hAnsi="Times New Roman" w:cs="Times New Roman"/>
-          <w:sz w:val="24"/>
-          <w:szCs w:val="24"/>
-        </w:rPr>
-        <w:t xml:space="preserve">. My </w:t>
-      </w:r>
-      <w:r>
-        <w:rPr>
-          <w:rFonts w:ascii="Times New Roman" w:hAnsi="Times New Roman" w:cs="Times New Roman"/>
-          <w:sz w:val="24"/>
-          <w:szCs w:val="24"/>
-        </w:rPr>
-        <w:t xml:space="preserve">high school </w:t>
-      </w:r>
-      <w:r>
-        <w:rPr>
-          <w:rFonts w:ascii="Times New Roman" w:hAnsi="Times New Roman" w:cs="Times New Roman"/>
-          <w:sz w:val="24"/>
-          <w:szCs w:val="24"/>
-        </w:rPr>
-        <w:t xml:space="preserve">English teacher, Mr. </w:t>
+        <w:t>, was a slightly</w:t>
+      </w:r>
+      <w:r>
+        <w:rPr>
+          <w:rFonts w:ascii="Times New Roman" w:hAnsi="Times New Roman" w:cs="Times New Roman"/>
+          <w:sz w:val="24"/>
+          <w:szCs w:val="24"/>
+        </w:rPr>
+        <w:t xml:space="preserve"> old, calm, and collect</w:t>
+      </w:r>
+      <w:r>
+        <w:rPr>
+          <w:rFonts w:ascii="Times New Roman" w:hAnsi="Times New Roman" w:cs="Times New Roman"/>
+          <w:sz w:val="24"/>
+          <w:szCs w:val="24"/>
+        </w:rPr>
+        <w:t>ed</w:t>
+      </w:r>
+      <w:r>
+        <w:rPr>
+          <w:rFonts w:ascii="Times New Roman" w:hAnsi="Times New Roman" w:cs="Times New Roman"/>
+          <w:sz w:val="24"/>
+          <w:szCs w:val="24"/>
+        </w:rPr>
+        <w:t xml:space="preserve"> man. He was extremely open to almost any idea, never judged anybody</w:t>
+      </w:r>
+      <w:r>
+        <w:rPr>
+          <w:rFonts w:ascii="Times New Roman" w:hAnsi="Times New Roman" w:cs="Times New Roman"/>
+          <w:sz w:val="24"/>
+          <w:szCs w:val="24"/>
+        </w:rPr>
+        <w:t>, and couldn’t resist writin</w:t>
+      </w:r>
+      <w:r>
+        <w:rPr>
+          <w:rFonts w:ascii="Times New Roman" w:hAnsi="Times New Roman" w:cs="Times New Roman"/>
+          <w:sz w:val="24"/>
+          <w:szCs w:val="24"/>
+        </w:rPr>
+        <w:t>g. He absolutely loved to write.</w:t>
+      </w:r>
+      <w:r>
+        <w:rPr>
+          <w:rFonts w:ascii="Times New Roman" w:hAnsi="Times New Roman" w:cs="Times New Roman"/>
+          <w:sz w:val="24"/>
+          <w:szCs w:val="24"/>
+        </w:rPr>
+        <w:t xml:space="preserve"> </w:t>
+      </w:r>
+      <w:r>
+        <w:rPr>
+          <w:rFonts w:ascii="Times New Roman" w:hAnsi="Times New Roman" w:cs="Times New Roman"/>
+          <w:sz w:val="24"/>
+          <w:szCs w:val="24"/>
+        </w:rPr>
+        <w:t>He</w:t>
+      </w:r>
+      <w:r>
+        <w:rPr>
+          <w:rFonts w:ascii="Times New Roman" w:hAnsi="Times New Roman" w:cs="Times New Roman"/>
+          <w:sz w:val="24"/>
+          <w:szCs w:val="24"/>
+        </w:rPr>
+        <w:t xml:space="preserve"> was very fitting as my English and creative writing teacher. </w:t>
       </w:r>
       <w:proofErr w:type="spellStart"/>
       <w:r>
@@ -147,40 +243,6 @@
           <w:sz w:val="24"/>
           <w:szCs w:val="24"/>
         </w:rPr>
-        <w:t>, was a slightly</w:t>
-      </w:r>
-      <w:r>
-        <w:rPr>
-          <w:rFonts w:ascii="Times New Roman" w:hAnsi="Times New Roman" w:cs="Times New Roman"/>
-          <w:sz w:val="24"/>
-          <w:szCs w:val="24"/>
-        </w:rPr>
-        <w:t xml:space="preserve"> old, calm, and collective man. He was extremely open to almost any idea, never judged anybody</w:t>
-      </w:r>
-      <w:r>
-        <w:rPr>
-          <w:rFonts w:ascii="Times New Roman" w:hAnsi="Times New Roman" w:cs="Times New Roman"/>
-          <w:sz w:val="24"/>
-          <w:szCs w:val="24"/>
-        </w:rPr>
-        <w:t xml:space="preserve">, and couldn’t resist writing. He absolutely loved to write, he was very fitting as my English and creative writing teacher. </w:t>
-      </w:r>
-      <w:proofErr w:type="spellStart"/>
-      <w:r>
-        <w:rPr>
-          <w:rFonts w:ascii="Times New Roman" w:hAnsi="Times New Roman" w:cs="Times New Roman"/>
-          <w:sz w:val="24"/>
-          <w:szCs w:val="24"/>
-        </w:rPr>
-        <w:t>Frode</w:t>
-      </w:r>
-      <w:proofErr w:type="spellEnd"/>
-      <w:r>
-        <w:rPr>
-          <w:rFonts w:ascii="Times New Roman" w:hAnsi="Times New Roman" w:cs="Times New Roman"/>
-          <w:sz w:val="24"/>
-          <w:szCs w:val="24"/>
-        </w:rPr>
         <w:t xml:space="preserve"> was interesting, so interesting that I took his creative writing class just so I </w:t>
       </w:r>
       <w:r>
@@ -190,6 +252,62 @@
           <w:szCs w:val="24"/>
         </w:rPr>
         <w:t>could spend a little extra time with him.</w:t>
+      </w:r>
+      <w:r>
+        <w:rPr>
+          <w:rFonts w:ascii="Times New Roman" w:hAnsi="Times New Roman" w:cs="Times New Roman"/>
+          <w:sz w:val="24"/>
+          <w:szCs w:val="24"/>
+        </w:rPr>
+        <w:t xml:space="preserve"> In that time I noticed he stood erect and tall, but alternatively he swayed smoothly back and forth, almost with joy and comfort. It sounds rather weird to do this, but if you stare at him, you can almost see a thought come to his mind. I could see his body semi-convulsively react to the thought</w:t>
+      </w:r>
+      <w:r>
+        <w:rPr>
+          <w:rFonts w:ascii="Times New Roman" w:hAnsi="Times New Roman" w:cs="Times New Roman"/>
+          <w:sz w:val="24"/>
+          <w:szCs w:val="24"/>
+        </w:rPr>
+        <w:t>, his head and body would turn to the object/person of interest.</w:t>
+      </w:r>
+      <w:r>
+        <w:rPr>
+          <w:rFonts w:ascii="Times New Roman" w:hAnsi="Times New Roman" w:cs="Times New Roman"/>
+          <w:sz w:val="24"/>
+          <w:szCs w:val="24"/>
+        </w:rPr>
+        <w:t xml:space="preserve"> It acted similarly when he wrote. His handwriting (or chicken-scratch) </w:t>
+      </w:r>
+      <w:r>
+        <w:rPr>
+          <w:rFonts w:ascii="Times New Roman" w:hAnsi="Times New Roman" w:cs="Times New Roman"/>
+          <w:sz w:val="24"/>
+          <w:szCs w:val="24"/>
+        </w:rPr>
+        <w:t>was so bad that -</w:t>
+      </w:r>
+      <w:r>
+        <w:rPr>
+          <w:rFonts w:ascii="Times New Roman" w:hAnsi="Times New Roman" w:cs="Times New Roman"/>
+          <w:sz w:val="24"/>
+          <w:szCs w:val="24"/>
+        </w:rPr>
+        <w:t xml:space="preserve"> in a parallel universe</w:t>
+      </w:r>
+      <w:r>
+        <w:rPr>
+          <w:rFonts w:ascii="Times New Roman" w:hAnsi="Times New Roman" w:cs="Times New Roman"/>
+          <w:sz w:val="24"/>
+          <w:szCs w:val="24"/>
+        </w:rPr>
+        <w:t xml:space="preserve"> - </w:t>
+      </w:r>
+      <w:r>
+        <w:rPr>
+          <w:rFonts w:ascii="Times New Roman" w:hAnsi="Times New Roman" w:cs="Times New Roman"/>
+          <w:sz w:val="24"/>
+          <w:szCs w:val="24"/>
+        </w:rPr>
+        <w:t>he could have been a doctor.</w:t>
       </w:r>
     </w:p>
     <w:p>
@@ -277,6 +395,38 @@
         </w:rPr>
         <w:t xml:space="preserve">A student once stole his </w:t>
       </w:r>
+      <w:r>
+        <w:rPr>
+          <w:rFonts w:ascii="Times New Roman" w:hAnsi="Times New Roman" w:cs="Times New Roman"/>
+          <w:sz w:val="24"/>
+          <w:szCs w:val="24"/>
+        </w:rPr>
+        <w:t>i</w:t>
+      </w:r>
+      <w:r>
+        <w:rPr>
+          <w:rFonts w:ascii="Times New Roman" w:hAnsi="Times New Roman" w:cs="Times New Roman"/>
+          <w:sz w:val="24"/>
+          <w:szCs w:val="24"/>
+        </w:rPr>
+        <w:t>Pod</w:t>
+      </w:r>
+      <w:r>
+        <w:rPr>
+          <w:rFonts w:ascii="Times New Roman" w:hAnsi="Times New Roman" w:cs="Times New Roman"/>
+          <w:sz w:val="24"/>
+          <w:szCs w:val="24"/>
+        </w:rPr>
+        <w:t xml:space="preserve"> touch, and the man hardly seemed upset</w:t>
+      </w:r>
+      <w:r>
+        <w:rPr>
+          <w:rFonts w:ascii="Times New Roman" w:hAnsi="Times New Roman" w:cs="Times New Roman"/>
+          <w:sz w:val="24"/>
+          <w:szCs w:val="24"/>
+        </w:rPr>
+        <w:t xml:space="preserve">. Another student flat out swore at him in front of his students. </w:t>
+      </w:r>
       <w:proofErr w:type="spellStart"/>
       <w:r>
         <w:rPr>
@@ -284,7 +434,7 @@
           <w:sz w:val="24"/>
           <w:szCs w:val="24"/>
         </w:rPr>
-        <w:t>Ipod</w:t>
+        <w:t>Frode</w:t>
       </w:r>
       <w:proofErr w:type="spellEnd"/>
       <w:r>
@@ -293,15 +443,64 @@
           <w:sz w:val="24"/>
           <w:szCs w:val="24"/>
         </w:rPr>
-        <w:t xml:space="preserve"> touch, and the man hardly seemed upset</w:t>
-      </w:r>
-      <w:r>
-        <w:rPr>
-          <w:rFonts w:ascii="Times New Roman" w:hAnsi="Times New Roman" w:cs="Times New Roman"/>
-          <w:sz w:val="24"/>
-          <w:szCs w:val="24"/>
-        </w:rPr>
-        <w:t xml:space="preserve">. Another student flat out swore at him in front of his students. </w:t>
+        <w:t xml:space="preserve"> completely shut the child down while remaining almost emotionally </w:t>
+      </w:r>
+      <w:r>
+        <w:rPr>
+          <w:rFonts w:ascii="Times New Roman" w:hAnsi="Times New Roman" w:cs="Times New Roman"/>
+          <w:sz w:val="24"/>
+          <w:szCs w:val="24"/>
+        </w:rPr>
+        <w:t>untouched.</w:t>
+      </w:r>
+      <w:r>
+        <w:rPr>
+          <w:rFonts w:ascii="Times New Roman" w:hAnsi="Times New Roman" w:cs="Times New Roman"/>
+          <w:sz w:val="24"/>
+          <w:szCs w:val="24"/>
+        </w:rPr>
+        <w:t xml:space="preserve"> He was not there to argue, he was there to teach.</w:t>
+      </w:r>
+      <w:r>
+        <w:rPr>
+          <w:rFonts w:ascii="Times New Roman" w:hAnsi="Times New Roman" w:cs="Times New Roman"/>
+          <w:sz w:val="24"/>
+          <w:szCs w:val="24"/>
+        </w:rPr>
+        <w:t xml:space="preserve"> </w:t>
+      </w:r>
+      <w:r>
+        <w:rPr>
+          <w:rFonts w:ascii="Times New Roman" w:hAnsi="Times New Roman" w:cs="Times New Roman"/>
+          <w:sz w:val="24"/>
+          <w:szCs w:val="24"/>
+        </w:rPr>
+        <w:t xml:space="preserve"> </w:t>
+      </w:r>
+      <w:r>
+        <w:rPr>
+          <w:rFonts w:ascii="Times New Roman" w:hAnsi="Times New Roman" w:cs="Times New Roman"/>
+          <w:sz w:val="24"/>
+          <w:szCs w:val="24"/>
+        </w:rPr>
+        <w:t xml:space="preserve">In his creative writing class he always discussed with us about writing itself, as if it were some magical way of transferring or converting thoughts, feelings, and events into another form. But there were thousands if not millions of different ways you could portray and perceive an event on paper. Each way it was wrote, with each word, and each syllable, it was different. The connotation </w:t>
+      </w:r>
+      <w:r>
+        <w:rPr>
+          <w:rFonts w:ascii="Times New Roman" w:hAnsi="Times New Roman" w:cs="Times New Roman"/>
+          <w:sz w:val="24"/>
+          <w:szCs w:val="24"/>
+        </w:rPr>
+        <w:t xml:space="preserve">of </w:t>
+      </w:r>
+      <w:r>
+        <w:rPr>
+          <w:rFonts w:ascii="Times New Roman" w:hAnsi="Times New Roman" w:cs="Times New Roman"/>
+          <w:sz w:val="24"/>
+          <w:szCs w:val="24"/>
+        </w:rPr>
+        <w:lastRenderedPageBreak/>
+        <w:t xml:space="preserve">literature is extremely sensitive. This was the world that my teacher lived in. He was like a mad scientist that dreamed of equations and formulas. Except for </w:t>
       </w:r>
       <w:proofErr w:type="spellStart"/>
       <w:r>
@@ -319,24 +518,50 @@
           <w:sz w:val="24"/>
           <w:szCs w:val="24"/>
         </w:rPr>
-        <w:t xml:space="preserve"> completely shut the child down while remaining almost emotionally </w:t>
-      </w:r>
-      <w:r>
-        <w:rPr>
-          <w:rFonts w:ascii="Times New Roman" w:hAnsi="Times New Roman" w:cs="Times New Roman"/>
-          <w:sz w:val="24"/>
-          <w:szCs w:val="24"/>
-        </w:rPr>
-        <w:t>untouched.</w:t>
-      </w:r>
-      <w:r>
-        <w:rPr>
-          <w:rFonts w:ascii="Times New Roman" w:hAnsi="Times New Roman" w:cs="Times New Roman"/>
-          <w:sz w:val="24"/>
-          <w:szCs w:val="24"/>
-        </w:rPr>
-        <w:t xml:space="preserve"> He was not there to argue, he was there to teach.</w:t>
-      </w:r>
+        <w:t xml:space="preserve"> those formulas were more like sentences or words put together in just the correct amounts </w:t>
+      </w:r>
+      <w:r>
+        <w:rPr>
+          <w:rFonts w:ascii="Times New Roman" w:hAnsi="Times New Roman" w:cs="Times New Roman"/>
+          <w:sz w:val="24"/>
+          <w:szCs w:val="24"/>
+        </w:rPr>
+        <w:t>in</w:t>
+      </w:r>
+      <w:r>
+        <w:rPr>
+          <w:rFonts w:ascii="Times New Roman" w:hAnsi="Times New Roman" w:cs="Times New Roman"/>
+          <w:sz w:val="24"/>
+          <w:szCs w:val="24"/>
+        </w:rPr>
+        <w:t xml:space="preserve"> order to convey a perfect meaning or feeling. It didn’t take long for someone to realize he seemed a bit different from the average person. He </w:t>
+      </w:r>
+      <w:r>
+        <w:rPr>
+          <w:rFonts w:ascii="Times New Roman" w:hAnsi="Times New Roman" w:cs="Times New Roman"/>
+          <w:sz w:val="24"/>
+          <w:szCs w:val="24"/>
+        </w:rPr>
+        <w:t>wasn’t just</w:t>
+      </w:r>
+      <w:r>
+        <w:rPr>
+          <w:rFonts w:ascii="Times New Roman" w:hAnsi="Times New Roman" w:cs="Times New Roman"/>
+          <w:sz w:val="24"/>
+          <w:szCs w:val="24"/>
+        </w:rPr>
+        <w:t xml:space="preserve"> there to teach you English or creative writing, he was there to teach you life lessons. </w:t>
+      </w:r>
+      <w:proofErr w:type="gramStart"/>
+      <w:r>
+        <w:rPr>
+          <w:rFonts w:ascii="Times New Roman" w:hAnsi="Times New Roman" w:cs="Times New Roman"/>
+          <w:sz w:val="24"/>
+          <w:szCs w:val="24"/>
+        </w:rPr>
+        <w:t>A true teacher.</w:t>
+      </w:r>
+      <w:proofErr w:type="gramEnd"/>
       <w:r>
         <w:rPr>
           <w:rFonts w:ascii="Times New Roman" w:hAnsi="Times New Roman" w:cs="Times New Roman"/>
@@ -351,108 +576,7 @@
           <w:sz w:val="24"/>
           <w:szCs w:val="24"/>
         </w:rPr>
-        <w:t xml:space="preserve"> </w:t>
-      </w:r>
-      <w:r>
-        <w:rPr>
-          <w:rFonts w:ascii="Times New Roman" w:hAnsi="Times New Roman" w:cs="Times New Roman"/>
-          <w:sz w:val="24"/>
-          <w:szCs w:val="24"/>
-        </w:rPr>
-        <w:t xml:space="preserve">In his creative writing class he always discussed with us about writing itself, as if it were some magical way of transferring or converting thoughts, feelings, and events into another form. But there were thousands if not millions of different ways you could portray and perceive an event on paper. Each way it was wrote, with each word, and each syllable, it was different. The connotation </w:t>
-      </w:r>
-      <w:r>
-        <w:rPr>
-          <w:rFonts w:ascii="Times New Roman" w:hAnsi="Times New Roman" w:cs="Times New Roman"/>
-          <w:sz w:val="24"/>
-          <w:szCs w:val="24"/>
-        </w:rPr>
-        <w:t xml:space="preserve">of literature is extremely sensitive. This was the world that my teacher lived in. He was like a mad scientist that dreamed of equations and formulas. Except for </w:t>
-      </w:r>
-      <w:proofErr w:type="spellStart"/>
-      <w:r>
-        <w:rPr>
-          <w:rFonts w:ascii="Times New Roman" w:hAnsi="Times New Roman" w:cs="Times New Roman"/>
-          <w:sz w:val="24"/>
-          <w:szCs w:val="24"/>
-        </w:rPr>
-        <w:t>Frode</w:t>
-      </w:r>
-      <w:proofErr w:type="spellEnd"/>
-      <w:r>
-        <w:rPr>
-          <w:rFonts w:ascii="Times New Roman" w:hAnsi="Times New Roman" w:cs="Times New Roman"/>
-          <w:sz w:val="24"/>
-          <w:szCs w:val="24"/>
-        </w:rPr>
-        <w:t xml:space="preserve"> those formulas were more like sentences or words put together in just the correct amounts </w:t>
-      </w:r>
-      <w:r>
-        <w:rPr>
-          <w:rFonts w:ascii="Times New Roman" w:hAnsi="Times New Roman" w:cs="Times New Roman"/>
-          <w:sz w:val="24"/>
-          <w:szCs w:val="24"/>
-        </w:rPr>
-        <w:t>in</w:t>
-      </w:r>
-      <w:r>
-        <w:rPr>
-          <w:rFonts w:ascii="Times New Roman" w:hAnsi="Times New Roman" w:cs="Times New Roman"/>
-          <w:sz w:val="24"/>
-          <w:szCs w:val="24"/>
-        </w:rPr>
-        <w:t xml:space="preserve"> order to convey a perfect meaning or feeling. It didn’t take long for someone to realize he seemed a bit different from the average person. He </w:t>
-      </w:r>
-      <w:r>
-        <w:rPr>
-          <w:rFonts w:ascii="Times New Roman" w:hAnsi="Times New Roman" w:cs="Times New Roman"/>
-          <w:sz w:val="24"/>
-          <w:szCs w:val="24"/>
-        </w:rPr>
-        <w:t>wasn’t just</w:t>
-      </w:r>
-      <w:r>
-        <w:rPr>
-          <w:rFonts w:ascii="Times New Roman" w:hAnsi="Times New Roman" w:cs="Times New Roman"/>
-          <w:sz w:val="24"/>
-          <w:szCs w:val="24"/>
-        </w:rPr>
-        <w:t xml:space="preserve"> there to teach you English or creative writing, he was there to teach you life lessons. </w:t>
-      </w:r>
-      <w:proofErr w:type="gramStart"/>
-      <w:r>
-        <w:rPr>
-          <w:rFonts w:ascii="Times New Roman" w:hAnsi="Times New Roman" w:cs="Times New Roman"/>
-          <w:sz w:val="24"/>
-          <w:szCs w:val="24"/>
-        </w:rPr>
-        <w:t>A true teacher.</w:t>
-      </w:r>
-      <w:proofErr w:type="gramEnd"/>
-      <w:r>
-        <w:rPr>
-          <w:rFonts w:ascii="Times New Roman" w:hAnsi="Times New Roman" w:cs="Times New Roman"/>
-          <w:sz w:val="24"/>
-          <w:szCs w:val="24"/>
-        </w:rPr>
-        <w:t xml:space="preserve"> </w:t>
-      </w:r>
-      <w:r>
-        <w:rPr>
-          <w:rFonts w:ascii="Times New Roman" w:hAnsi="Times New Roman" w:cs="Times New Roman"/>
-          <w:sz w:val="24"/>
-          <w:szCs w:val="24"/>
-        </w:rPr>
-        <w:t xml:space="preserve"> It got to the point where I began to ask myself “Why </w:t>
-      </w:r>
-      <w:r>
-        <w:rPr>
-          <w:rFonts w:ascii="Times New Roman" w:hAnsi="Times New Roman" w:cs="Times New Roman"/>
-          <w:sz w:val="24"/>
-          <w:szCs w:val="24"/>
-        </w:rPr>
-        <w:lastRenderedPageBreak/>
-        <w:t xml:space="preserve">him?’, “Why is it that he </w:t>
+        <w:t xml:space="preserve"> It got to the point where I began to ask myself “Why him?’, “Why is it that he </w:t>
       </w:r>
       <w:r>
         <w:rPr>
@@ -756,7 +880,16 @@
           <w:sz w:val="24"/>
           <w:szCs w:val="24"/>
         </w:rPr>
-        <w:t xml:space="preserve"> slowly working</w:t>
+        <w:t xml:space="preserve"> slowly </w:t>
+      </w:r>
+      <w:r>
+        <w:rPr>
+          <w:rFonts w:ascii="Times New Roman" w:hAnsi="Times New Roman" w:cs="Times New Roman"/>
+          <w:sz w:val="24"/>
+          <w:szCs w:val="24"/>
+        </w:rPr>
+        <w:lastRenderedPageBreak/>
+        <w:t>working</w:t>
       </w:r>
       <w:r>
         <w:rPr>
@@ -800,7 +933,6 @@
         <w:contextualSpacing/>
         <w:rPr>
           <w:rFonts w:ascii="Times New Roman" w:hAnsi="Times New Roman" w:cs="Times New Roman"/>
-          <w:b/>
           <w:sz w:val="24"/>
           <w:szCs w:val="24"/>
         </w:rPr>
@@ -811,33 +943,169 @@
           <w:sz w:val="24"/>
           <w:szCs w:val="24"/>
         </w:rPr>
+        <w:t>As a beginner it will be hard to meditate for even just 10 minutes at a time.</w:t>
+      </w:r>
+      <w:r>
+        <w:rPr>
+          <w:rFonts w:ascii="Times New Roman" w:hAnsi="Times New Roman" w:cs="Times New Roman"/>
+          <w:sz w:val="24"/>
+          <w:szCs w:val="24"/>
+        </w:rPr>
+        <w:t xml:space="preserve"> But once we are able to block out thoughts and truly focus, what exactly is happening in there?</w:t>
+      </w:r>
+      <w:r>
+        <w:rPr>
+          <w:rFonts w:ascii="Times New Roman" w:hAnsi="Times New Roman" w:cs="Times New Roman"/>
+          <w:sz w:val="24"/>
+          <w:szCs w:val="24"/>
+        </w:rPr>
+        <w:t xml:space="preserve"> What process does the brain undergo during meditation?</w:t>
+      </w:r>
+      <w:r>
+        <w:rPr>
+          <w:rFonts w:ascii="Times New Roman" w:hAnsi="Times New Roman" w:cs="Times New Roman"/>
+          <w:sz w:val="24"/>
+          <w:szCs w:val="24"/>
+        </w:rPr>
+        <w:t xml:space="preserve"> Damien </w:t>
+      </w:r>
+      <w:proofErr w:type="spellStart"/>
+      <w:r>
+        <w:rPr>
+          <w:rFonts w:ascii="Times New Roman" w:hAnsi="Times New Roman" w:cs="Times New Roman"/>
+          <w:sz w:val="24"/>
+          <w:szCs w:val="24"/>
+        </w:rPr>
+        <w:t>Keown</w:t>
+      </w:r>
+      <w:proofErr w:type="spellEnd"/>
+      <w:r>
+        <w:rPr>
+          <w:rFonts w:ascii="Times New Roman" w:hAnsi="Times New Roman" w:cs="Times New Roman"/>
+          <w:sz w:val="24"/>
+          <w:szCs w:val="24"/>
+        </w:rPr>
+        <w:t xml:space="preserve">, a </w:t>
+      </w:r>
+      <w:r>
+        <w:rPr>
+          <w:rFonts w:ascii="Times New Roman" w:hAnsi="Times New Roman" w:cs="Times New Roman"/>
+          <w:sz w:val="24"/>
+          <w:szCs w:val="24"/>
+        </w:rPr>
+        <w:t>bioethicist</w:t>
+      </w:r>
+      <w:r>
+        <w:rPr>
+          <w:rFonts w:ascii="Times New Roman" w:hAnsi="Times New Roman" w:cs="Times New Roman"/>
+          <w:sz w:val="24"/>
+          <w:szCs w:val="24"/>
+        </w:rPr>
+        <w:t xml:space="preserve"> on Buddhism, shines some light on the subject in his book </w:t>
+      </w:r>
+      <w:r>
+        <w:rPr>
+          <w:rFonts w:ascii="Times New Roman" w:hAnsi="Times New Roman" w:cs="Times New Roman"/>
+          <w:i/>
+          <w:sz w:val="24"/>
+          <w:szCs w:val="24"/>
+        </w:rPr>
+        <w:t xml:space="preserve">Buddhism: </w:t>
+      </w:r>
+      <w:proofErr w:type="gramStart"/>
+      <w:r>
+        <w:rPr>
+          <w:rFonts w:ascii="Times New Roman" w:hAnsi="Times New Roman" w:cs="Times New Roman"/>
+          <w:i/>
+          <w:sz w:val="24"/>
+          <w:szCs w:val="24"/>
+        </w:rPr>
+        <w:t>A</w:t>
+      </w:r>
+      <w:proofErr w:type="gramEnd"/>
+      <w:r>
+        <w:rPr>
+          <w:rFonts w:ascii="Times New Roman" w:hAnsi="Times New Roman" w:cs="Times New Roman"/>
+          <w:i/>
+          <w:sz w:val="24"/>
+          <w:szCs w:val="24"/>
+        </w:rPr>
+        <w:t xml:space="preserve"> Very Short Introduction</w:t>
+      </w:r>
+      <w:r>
+        <w:rPr>
+          <w:rFonts w:ascii="Times New Roman" w:hAnsi="Times New Roman" w:cs="Times New Roman"/>
+          <w:sz w:val="24"/>
+          <w:szCs w:val="24"/>
+        </w:rPr>
+        <w:t xml:space="preserve">. </w:t>
+      </w:r>
+      <w:r>
+        <w:rPr>
+          <w:rFonts w:ascii="Times New Roman" w:hAnsi="Times New Roman" w:cs="Times New Roman"/>
+          <w:sz w:val="24"/>
+          <w:szCs w:val="24"/>
+        </w:rPr>
+        <w:t>“Research suggests that the brain generates more alpha waves when in this [meditative] state, indicating a condition of relaxed creativity.</w:t>
+      </w:r>
+      <w:r>
+        <w:rPr>
+          <w:rFonts w:ascii="Times New Roman" w:hAnsi="Times New Roman" w:cs="Times New Roman"/>
+          <w:sz w:val="24"/>
+          <w:szCs w:val="24"/>
+        </w:rPr>
+        <w:t>” There is clearly something interesting happening in the brain during this mysterious process.</w:t>
+      </w:r>
+    </w:p>
+    <w:p>
+      <w:pPr>
+        <w:rPr>
+          <w:rFonts w:ascii="Times New Roman" w:hAnsi="Times New Roman" w:cs="Times New Roman"/>
+          <w:sz w:val="24"/>
+          <w:szCs w:val="24"/>
+        </w:rPr>
+      </w:pPr>
+      <w:r>
+        <w:rPr>
+          <w:rFonts w:ascii="Times New Roman" w:hAnsi="Times New Roman" w:cs="Times New Roman"/>
+          <w:sz w:val="24"/>
+          <w:szCs w:val="24"/>
+        </w:rPr>
+        <w:br w:type="page"/>
+      </w:r>
+    </w:p>
+    <w:p>
+      <w:pPr>
+        <w:spacing w:line="480" w:lineRule="auto"/>
+        <w:contextualSpacing/>
+        <w:jc w:val="center"/>
+        <w:rPr>
+          <w:rFonts w:ascii="Times New Roman" w:hAnsi="Times New Roman" w:cs="Times New Roman"/>
+          <w:sz w:val="24"/>
+          <w:szCs w:val="24"/>
+        </w:rPr>
+      </w:pPr>
+      <w:r>
+        <w:rPr>
+          <w:rFonts w:ascii="Times New Roman" w:hAnsi="Times New Roman" w:cs="Times New Roman"/>
+          <w:sz w:val="24"/>
+          <w:szCs w:val="24"/>
+        </w:rPr>
         <w:lastRenderedPageBreak/>
-        <w:t>As a beginner it will be hard to meditate for even just 10 minutes at a time.</w:t>
-      </w:r>
-      <w:r>
-        <w:rPr>
-          <w:rFonts w:ascii="Times New Roman" w:hAnsi="Times New Roman" w:cs="Times New Roman"/>
-          <w:sz w:val="24"/>
-          <w:szCs w:val="24"/>
-        </w:rPr>
-        <w:t xml:space="preserve"> But once we are able to block out thoughts and truly focus, what exactly is happening in there?</w:t>
-      </w:r>
-      <w:r>
-        <w:rPr>
-          <w:rFonts w:ascii="Times New Roman" w:hAnsi="Times New Roman" w:cs="Times New Roman"/>
-          <w:sz w:val="24"/>
-          <w:szCs w:val="24"/>
-        </w:rPr>
-        <w:t xml:space="preserve"> What process does the brain undergo during meditation?</w:t>
-      </w:r>
-      <w:r>
-        <w:rPr>
-          <w:rFonts w:ascii="Times New Roman" w:hAnsi="Times New Roman" w:cs="Times New Roman"/>
-          <w:sz w:val="24"/>
-          <w:szCs w:val="24"/>
-        </w:rPr>
-        <w:t xml:space="preserve"> Damien </w:t>
-      </w:r>
+        <w:t>Works Cited</w:t>
+      </w:r>
+    </w:p>
+    <w:p>
+      <w:pPr>
+        <w:spacing w:line="480" w:lineRule="auto"/>
+        <w:ind w:left="720" w:hanging="720"/>
+        <w:contextualSpacing/>
+        <w:rPr>
+          <w:rFonts w:ascii="Times New Roman" w:hAnsi="Times New Roman" w:cs="Times New Roman"/>
+          <w:sz w:val="24"/>
+          <w:szCs w:val="24"/>
+        </w:rPr>
+      </w:pPr>
       <w:proofErr w:type="spellStart"/>
       <w:r>
         <w:rPr>
@@ -854,23 +1122,7 @@
           <w:sz w:val="24"/>
           <w:szCs w:val="24"/>
         </w:rPr>
-        <w:t xml:space="preserve">, a </w:t>
-      </w:r>
-      <w:r>
-        <w:rPr>
-          <w:rFonts w:ascii="Times New Roman" w:hAnsi="Times New Roman" w:cs="Times New Roman"/>
-          <w:sz w:val="24"/>
-          <w:szCs w:val="24"/>
-        </w:rPr>
-        <w:t>bioethicist</w:t>
-      </w:r>
-      <w:r>
-        <w:rPr>
-          <w:rFonts w:ascii="Times New Roman" w:hAnsi="Times New Roman" w:cs="Times New Roman"/>
-          <w:sz w:val="24"/>
-          <w:szCs w:val="24"/>
-        </w:rPr>
-        <w:t xml:space="preserve"> on Buddhism, shines some light on the subject in his book </w:t>
+        <w:t xml:space="preserve">, Damien. </w:t>
       </w:r>
       <w:r>
         <w:rPr>
@@ -879,51 +1131,15 @@
           <w:sz w:val="24"/>
           <w:szCs w:val="24"/>
         </w:rPr>
-        <w:t xml:space="preserve">Buddhism: </w:t>
-      </w:r>
-      <w:proofErr w:type="gramStart"/>
-      <w:r>
-        <w:rPr>
-          <w:rFonts w:ascii="Times New Roman" w:hAnsi="Times New Roman" w:cs="Times New Roman"/>
-          <w:i/>
-          <w:sz w:val="24"/>
-          <w:szCs w:val="24"/>
-        </w:rPr>
-        <w:t>A</w:t>
-      </w:r>
-      <w:proofErr w:type="gramEnd"/>
-      <w:r>
-        <w:rPr>
-          <w:rFonts w:ascii="Times New Roman" w:hAnsi="Times New Roman" w:cs="Times New Roman"/>
-          <w:i/>
-          <w:sz w:val="24"/>
-          <w:szCs w:val="24"/>
-        </w:rPr>
-        <w:t xml:space="preserve"> Very Short Introduction</w:t>
-      </w:r>
-      <w:r>
-        <w:rPr>
-          <w:rFonts w:ascii="Times New Roman" w:hAnsi="Times New Roman" w:cs="Times New Roman"/>
-          <w:sz w:val="24"/>
-          <w:szCs w:val="24"/>
-        </w:rPr>
-        <w:t xml:space="preserve">. </w:t>
-      </w:r>
-      <w:r>
-        <w:rPr>
-          <w:rFonts w:ascii="Times New Roman" w:hAnsi="Times New Roman" w:cs="Times New Roman"/>
-          <w:sz w:val="24"/>
-          <w:szCs w:val="24"/>
-        </w:rPr>
-        <w:t>“Research suggests that the brain generates more alpha waves when in this [meditative] state, indicating a condition of relaxed creativity.</w:t>
-      </w:r>
-      <w:r>
-        <w:rPr>
-          <w:rFonts w:ascii="Times New Roman" w:hAnsi="Times New Roman" w:cs="Times New Roman"/>
-          <w:sz w:val="24"/>
-          <w:szCs w:val="24"/>
-        </w:rPr>
-        <w:t>” There is clearly something interesting happening in the brain during this mysterious process.</w:t>
+        <w:t>Buddhism: A Very Short Introduction</w:t>
+      </w:r>
+      <w:r>
+        <w:rPr>
+          <w:rFonts w:ascii="Times New Roman" w:hAnsi="Times New Roman" w:cs="Times New Roman"/>
+          <w:sz w:val="24"/>
+          <w:szCs w:val="24"/>
+        </w:rPr>
+        <w:t>. Oxford: University Press. 2013. Print.</w:t>
       </w:r>
     </w:p>
     <w:sectPr>

</xml_diff>